<commit_message>
Add Support for Edit hero and Remove Hero
</commit_message>
<xml_diff>
--- a/ProjectDoc.docx
+++ b/ProjectDoc.docx
@@ -6,8 +6,6 @@
       <w:pPr>
         <w:pStyle w:val="Title"/>
       </w:pPr>
-      <w:bookmarkStart w:id="0" w:name="_GoBack"/>
-      <w:bookmarkEnd w:id="0"/>
       <w:r>
         <w:t>C# Minor Boss – Console App</w:t>
       </w:r>
@@ -1977,6 +1975,7 @@
               <w:rPr>
                 <w:b/>
               </w:rPr>
+              <w:lastRenderedPageBreak/>
               <w:t>Flow</w:t>
             </w:r>
             <w:r>
@@ -2483,7 +2482,7 @@
           <v:shape id="_x0000_i1025" type="#_x0000_t75" style="width:75.5pt;height:49pt" o:ole="">
             <v:imagedata r:id="rId12" o:title=""/>
           </v:shape>
-          <o:OLEObject Type="Embed" ProgID="Excel.SheetMacroEnabled.12" ShapeID="_x0000_i1025" DrawAspect="Icon" ObjectID="_1644167845" r:id="rId13"/>
+          <o:OLEObject Type="Embed" ProgID="Excel.SheetMacroEnabled.12" ShapeID="_x0000_i1025" DrawAspect="Icon" ObjectID="_1644481150" r:id="rId13"/>
         </w:object>
       </w:r>
     </w:p>
@@ -2505,16 +2504,9 @@
       </w:r>
     </w:p>
     <w:p>
-      <w:proofErr w:type="spellStart"/>
-      <w:proofErr w:type="gramStart"/>
-      <w:r>
-        <w:t>Name,DoB</w:t>
-      </w:r>
-      <w:proofErr w:type="gramEnd"/>
-      <w:r>
-        <w:t>,Height,Weight</w:t>
-      </w:r>
-      <w:proofErr w:type="spellEnd"/>
+      <w:r>
+        <w:t>Name,DoB,Height,Weight</w:t>
+      </w:r>
     </w:p>
     <w:p>
       <w:r>
@@ -2570,15 +2562,7 @@
         <w:t xml:space="preserve">In the ZIP </w:t>
       </w:r>
       <w:r>
-        <w:t>file containing the C# code for this assessment, you will find some existing code to handle CSV file IO, as well as some examples of how to use them. Just study how you can use the existing code in “</w:t>
-      </w:r>
-      <w:proofErr w:type="spellStart"/>
-      <w:r>
-        <w:t>ReadWriteCsv.cs</w:t>
-      </w:r>
-      <w:proofErr w:type="spellEnd"/>
-      <w:r>
-        <w:t>”, not how it actually works, that’s the whole idea of “reusing code”!</w:t>
+        <w:t>file containing the C# code for this assessment, you will find some existing code to handle CSV file IO, as well as some examples of how to use them. Just study how you can use the existing code in “ReadWriteCsv.cs”, not how it actually works, that’s the whole idea of “reusing code”!</w:t>
       </w:r>
     </w:p>
     <w:p>
@@ -2756,15 +2740,8 @@
           </w:tcPr>
           <w:p>
             <w:r>
-              <w:t xml:space="preserve">Start </w:t>
-            </w:r>
-            <w:proofErr w:type="gramStart"/>
-            <w:r>
-              <w:t>And</w:t>
-            </w:r>
-            <w:proofErr w:type="gramEnd"/>
-            <w:r>
-              <w:t xml:space="preserve"> </w:t>
+              <w:lastRenderedPageBreak/>
+              <w:t xml:space="preserve">Start And </w:t>
             </w:r>
             <w:r>
               <w:t>View Choices of Possible Actions</w:t>
@@ -2779,6 +2756,9 @@
             <w:pPr>
               <w:cnfStyle w:val="000000100000" w:firstRow="0" w:lastRow="0" w:firstColumn="0" w:lastColumn="0" w:oddVBand="0" w:evenVBand="0" w:oddHBand="1" w:evenHBand="0" w:firstRowFirstColumn="0" w:firstRowLastColumn="0" w:lastRowFirstColumn="0" w:lastRowLastColumn="0"/>
             </w:pPr>
+            <w:r>
+              <w:t>Passed</w:t>
+            </w:r>
           </w:p>
         </w:tc>
         <w:tc>
@@ -2789,6 +2769,9 @@
             <w:pPr>
               <w:cnfStyle w:val="000000100000" w:firstRow="0" w:lastRow="0" w:firstColumn="0" w:lastColumn="0" w:oddVBand="0" w:evenVBand="0" w:oddHBand="1" w:evenHBand="0" w:firstRowFirstColumn="0" w:firstRowLastColumn="0" w:lastRowFirstColumn="0" w:lastRowLastColumn="0"/>
             </w:pPr>
+            <w:r>
+              <w:t>29/02/2020</w:t>
+            </w:r>
           </w:p>
         </w:tc>
         <w:tc>
@@ -2822,6 +2805,9 @@
             <w:pPr>
               <w:cnfStyle w:val="000000000000" w:firstRow="0" w:lastRow="0" w:firstColumn="0" w:lastColumn="0" w:oddVBand="0" w:evenVBand="0" w:oddHBand="0" w:evenHBand="0" w:firstRowFirstColumn="0" w:firstRowLastColumn="0" w:lastRowFirstColumn="0" w:lastRowLastColumn="0"/>
             </w:pPr>
+            <w:r>
+              <w:t>Passed</w:t>
+            </w:r>
           </w:p>
         </w:tc>
         <w:tc>
@@ -2832,6 +2818,9 @@
             <w:pPr>
               <w:cnfStyle w:val="000000000000" w:firstRow="0" w:lastRow="0" w:firstColumn="0" w:lastColumn="0" w:oddVBand="0" w:evenVBand="0" w:oddHBand="0" w:evenHBand="0" w:firstRowFirstColumn="0" w:firstRowLastColumn="0" w:lastRowFirstColumn="0" w:lastRowLastColumn="0"/>
             </w:pPr>
+            <w:r>
+              <w:t>29/02/2020</w:t>
+            </w:r>
           </w:p>
         </w:tc>
         <w:tc>
@@ -2868,6 +2857,9 @@
             <w:pPr>
               <w:cnfStyle w:val="000000100000" w:firstRow="0" w:lastRow="0" w:firstColumn="0" w:lastColumn="0" w:oddVBand="0" w:evenVBand="0" w:oddHBand="1" w:evenHBand="0" w:firstRowFirstColumn="0" w:firstRowLastColumn="0" w:lastRowFirstColumn="0" w:lastRowLastColumn="0"/>
             </w:pPr>
+            <w:r>
+              <w:t>Passed</w:t>
+            </w:r>
           </w:p>
         </w:tc>
         <w:tc>
@@ -2878,6 +2870,9 @@
             <w:pPr>
               <w:cnfStyle w:val="000000100000" w:firstRow="0" w:lastRow="0" w:firstColumn="0" w:lastColumn="0" w:oddVBand="0" w:evenVBand="0" w:oddHBand="1" w:evenHBand="0" w:firstRowFirstColumn="0" w:firstRowLastColumn="0" w:lastRowFirstColumn="0" w:lastRowLastColumn="0"/>
             </w:pPr>
+            <w:r>
+              <w:t>29/02/2020</w:t>
+            </w:r>
           </w:p>
         </w:tc>
         <w:tc>
@@ -2911,6 +2906,9 @@
             <w:pPr>
               <w:cnfStyle w:val="000000000000" w:firstRow="0" w:lastRow="0" w:firstColumn="0" w:lastColumn="0" w:oddVBand="0" w:evenVBand="0" w:oddHBand="0" w:evenHBand="0" w:firstRowFirstColumn="0" w:firstRowLastColumn="0" w:lastRowFirstColumn="0" w:lastRowLastColumn="0"/>
             </w:pPr>
+            <w:r>
+              <w:t>Passed</w:t>
+            </w:r>
           </w:p>
         </w:tc>
         <w:tc>
@@ -2921,6 +2919,9 @@
             <w:pPr>
               <w:cnfStyle w:val="000000000000" w:firstRow="0" w:lastRow="0" w:firstColumn="0" w:lastColumn="0" w:oddVBand="0" w:evenVBand="0" w:oddHBand="0" w:evenHBand="0" w:firstRowFirstColumn="0" w:firstRowLastColumn="0" w:lastRowFirstColumn="0" w:lastRowLastColumn="0"/>
             </w:pPr>
+            <w:r>
+              <w:t>29/02/2020</w:t>
+            </w:r>
           </w:p>
         </w:tc>
         <w:tc>
@@ -2957,6 +2958,9 @@
             <w:pPr>
               <w:cnfStyle w:val="000000100000" w:firstRow="0" w:lastRow="0" w:firstColumn="0" w:lastColumn="0" w:oddVBand="0" w:evenVBand="0" w:oddHBand="1" w:evenHBand="0" w:firstRowFirstColumn="0" w:firstRowLastColumn="0" w:lastRowFirstColumn="0" w:lastRowLastColumn="0"/>
             </w:pPr>
+            <w:r>
+              <w:t>Passed</w:t>
+            </w:r>
           </w:p>
         </w:tc>
         <w:tc>
@@ -2967,6 +2971,9 @@
             <w:pPr>
               <w:cnfStyle w:val="000000100000" w:firstRow="0" w:lastRow="0" w:firstColumn="0" w:lastColumn="0" w:oddVBand="0" w:evenVBand="0" w:oddHBand="1" w:evenHBand="0" w:firstRowFirstColumn="0" w:firstRowLastColumn="0" w:lastRowFirstColumn="0" w:lastRowLastColumn="0"/>
             </w:pPr>
+            <w:r>
+              <w:t>29/02/2020</w:t>
+            </w:r>
           </w:p>
         </w:tc>
         <w:tc>
@@ -2983,10 +2990,12 @@
       <w:tr>
         <w:tc>
           <w:tcPr>
-            <w:cnfStyle w:val="001000000000" w:firstRow="0" w:lastRow="0" w:firstColumn="1" w:lastColumn="0" w:oddVBand="0" w:evenVBand="0" w:oddHBand="0" w:evenHBand="0" w:firstRowFirstColumn="0" w:firstRowLastColumn="0" w:lastRowFirstColumn="0" w:lastRowLastColumn="0"/>
             <w:tcW w:w="2254" w:type="dxa"/>
           </w:tcPr>
           <w:p>
+            <w:pPr>
+              <w:cnfStyle w:val="001000000000" w:firstRow="0" w:lastRow="0" w:firstColumn="1" w:lastColumn="0" w:oddVBand="0" w:evenVBand="0" w:oddHBand="0" w:evenHBand="0" w:firstRowFirstColumn="0" w:firstRowLastColumn="0" w:lastRowFirstColumn="0" w:lastRowLastColumn="0"/>
+            </w:pPr>
             <w:r>
               <w:t>Exit System</w:t>
             </w:r>
@@ -2997,9 +3006,11 @@
             <w:tcW w:w="2254" w:type="dxa"/>
           </w:tcPr>
           <w:p>
-            <w:pPr>
-              <w:cnfStyle w:val="000000000000" w:firstRow="0" w:lastRow="0" w:firstColumn="0" w:lastColumn="0" w:oddVBand="0" w:evenVBand="0" w:oddHBand="0" w:evenHBand="0" w:firstRowFirstColumn="0" w:firstRowLastColumn="0" w:lastRowFirstColumn="0" w:lastRowLastColumn="0"/>
-            </w:pPr>
+            <w:r>
+              <w:t>Passed</w:t>
+            </w:r>
+            <w:bookmarkStart w:id="0" w:name="_GoBack"/>
+            <w:bookmarkEnd w:id="0"/>
           </w:p>
         </w:tc>
         <w:tc>
@@ -3007,20 +3018,16 @@
             <w:tcW w:w="2254" w:type="dxa"/>
           </w:tcPr>
           <w:p>
-            <w:pPr>
-              <w:cnfStyle w:val="000000000000" w:firstRow="0" w:lastRow="0" w:firstColumn="0" w:lastColumn="0" w:oddVBand="0" w:evenVBand="0" w:oddHBand="0" w:evenHBand="0" w:firstRowFirstColumn="0" w:firstRowLastColumn="0" w:lastRowFirstColumn="0" w:lastRowLastColumn="0"/>
-            </w:pPr>
+            <w:r>
+              <w:t>29/02/2020</w:t>
+            </w:r>
           </w:p>
         </w:tc>
         <w:tc>
           <w:tcPr>
             <w:tcW w:w="2254" w:type="dxa"/>
           </w:tcPr>
-          <w:p>
-            <w:pPr>
-              <w:cnfStyle w:val="000000000000" w:firstRow="0" w:lastRow="0" w:firstColumn="0" w:lastColumn="0" w:oddVBand="0" w:evenVBand="0" w:oddHBand="0" w:evenHBand="0" w:firstRowFirstColumn="0" w:firstRowLastColumn="0" w:lastRowFirstColumn="0" w:lastRowLastColumn="0"/>
-            </w:pPr>
-          </w:p>
+          <w:p/>
         </w:tc>
       </w:tr>
     </w:tbl>
@@ -3973,6 +3980,7 @@
     <w:lsdException w:name="HTML Sample" w:semiHidden="1" w:unhideWhenUsed="1"/>
     <w:lsdException w:name="HTML Typewriter" w:semiHidden="1" w:unhideWhenUsed="1"/>
     <w:lsdException w:name="HTML Variable" w:semiHidden="1" w:unhideWhenUsed="1"/>
+    <w:lsdException w:name="Normal Table" w:semiHidden="1" w:unhideWhenUsed="1"/>
     <w:lsdException w:name="annotation subject" w:semiHidden="1" w:unhideWhenUsed="1"/>
     <w:lsdException w:name="No List" w:semiHidden="1" w:unhideWhenUsed="1"/>
     <w:lsdException w:name="Outline List 1" w:semiHidden="1" w:unhideWhenUsed="1"/>
@@ -4019,8 +4027,10 @@
     <w:lsdException w:name="Table Subtle 2" w:semiHidden="1" w:unhideWhenUsed="1"/>
     <w:lsdException w:name="Table Web 1" w:semiHidden="1" w:unhideWhenUsed="1"/>
     <w:lsdException w:name="Table Web 2" w:semiHidden="1" w:unhideWhenUsed="1"/>
+    <w:lsdException w:name="Table Web 3" w:semiHidden="1" w:unhideWhenUsed="1"/>
     <w:lsdException w:name="Balloon Text" w:semiHidden="1" w:unhideWhenUsed="1"/>
     <w:lsdException w:name="Table Grid" w:uiPriority="39"/>
+    <w:lsdException w:name="Table Theme" w:semiHidden="1" w:unhideWhenUsed="1"/>
     <w:lsdException w:name="Placeholder Text" w:semiHidden="1"/>
     <w:lsdException w:name="No Spacing" w:uiPriority="1" w:qFormat="1"/>
     <w:lsdException w:name="Light Shading" w:uiPriority="60"/>

</xml_diff>